<commit_message>
fixed one more nat micro
</commit_message>
<xml_diff>
--- a/Jenior_Modeling_PNAS_2016.docx
+++ b/Jenior_Modeling_PNAS_2016.docx
@@ -5032,7 +5032,7 @@
           <w:rPr>
             <w:rStyle w:val="Hyperlink"/>
           </w:rPr>
-          <w:t xml:space="preserve">http://www.github.com/SchlossLab/Jenior_Modeling_NatMicro_2016</w:t>
+          <w:t xml:space="preserve">http://www.github.com/SchlossLab/Jenior_Modeling_PNAS_2016</w:t>
         </w:r>
       </w:hyperlink>
       <w:r>
@@ -9115,7 +9115,7 @@
     </w:lvl>
   </w:abstractNum>
   <w:abstractNum w:abstractNumId="990">
-    <w:nsid w:val="fda3ec53"/>
+    <w:nsid w:val="61e4f041"/>
     <w:multiLevelType w:val="multilevel"/>
     <w:lvl w:ilvl="0">
       <w:numFmt w:val="bullet"/>

</xml_diff>